<commit_message>
Modif de la doc
</commit_message>
<xml_diff>
--- a/Docs/Documentation_installation_configuration.docx
+++ b/Docs/Documentation_installation_configuration.docx
@@ -6,98 +6,465 @@
       <w:pPr>
         <w:jc w:val="center"/>
       </w:pPr>
-    </w:p>
-    <w:p>
-      <w:pPr>
-        <w:jc w:val="center"/>
-      </w:pPr>
-    </w:p>
-    <w:p>
-      <w:pPr>
-        <w:jc w:val="center"/>
-      </w:pPr>
-    </w:p>
-    <w:p>
-      <w:pPr>
-        <w:jc w:val="center"/>
-      </w:pPr>
-    </w:p>
-    <w:p>
-      <w:pPr>
-        <w:jc w:val="center"/>
-      </w:pPr>
-    </w:p>
-    <w:p>
-      <w:pPr>
-        <w:jc w:val="center"/>
-      </w:pPr>
-    </w:p>
-    <w:p>
-      <w:pPr>
-        <w:jc w:val="center"/>
-      </w:pPr>
-    </w:p>
-    <w:p>
-      <w:pPr>
-        <w:jc w:val="center"/>
-      </w:pPr>
-    </w:p>
-    <w:p>
-      <w:pPr>
-        <w:jc w:val="center"/>
-      </w:pPr>
-    </w:p>
-    <w:p>
-      <w:pPr>
-        <w:jc w:val="center"/>
+      <w:r>
         <w:rPr>
-          <w:sz w:val="48"/>
-          <w:szCs w:val="48"/>
+          <w:noProof/>
         </w:rPr>
-      </w:pPr>
-    </w:p>
-    <w:p>
-      <w:pPr>
-        <w:jc w:val="center"/>
+        <mc:AlternateContent>
+          <mc:Choice Requires="wps">
+            <w:drawing>
+              <wp:anchor distT="45720" distB="45720" distL="114300" distR="114300" simplePos="0" relativeHeight="251665408" behindDoc="0" locked="0" layoutInCell="1" allowOverlap="1" wp14:anchorId="2C6EAC34" wp14:editId="5B21B1C5">
+                <wp:simplePos x="0" y="0"/>
+                <wp:positionH relativeFrom="column">
+                  <wp:posOffset>4106545</wp:posOffset>
+                </wp:positionH>
+                <wp:positionV relativeFrom="paragraph">
+                  <wp:posOffset>6156960</wp:posOffset>
+                </wp:positionV>
+                <wp:extent cx="2360930" cy="1404620"/>
+                <wp:effectExtent l="0" t="0" r="0" b="0"/>
+                <wp:wrapSquare wrapText="bothSides"/>
+                <wp:docPr id="5" name="Zone de texte 2"/>
+                <wp:cNvGraphicFramePr>
+                  <a:graphicFrameLocks xmlns:a="http://schemas.openxmlformats.org/drawingml/2006/main"/>
+                </wp:cNvGraphicFramePr>
+                <a:graphic xmlns:a="http://schemas.openxmlformats.org/drawingml/2006/main">
+                  <a:graphicData uri="http://schemas.microsoft.com/office/word/2010/wordprocessingShape">
+                    <wps:wsp>
+                      <wps:cNvSpPr txBox="1">
+                        <a:spLocks noChangeArrowheads="1"/>
+                      </wps:cNvSpPr>
+                      <wps:spPr bwMode="auto">
+                        <a:xfrm>
+                          <a:off x="0" y="0"/>
+                          <a:ext cx="2360930" cy="1404620"/>
+                        </a:xfrm>
+                        <a:prstGeom prst="rect">
+                          <a:avLst/>
+                        </a:prstGeom>
+                        <a:noFill/>
+                        <a:ln w="9525">
+                          <a:noFill/>
+                          <a:miter lim="800000"/>
+                          <a:headEnd/>
+                          <a:tailEnd/>
+                        </a:ln>
+                      </wps:spPr>
+                      <wps:txbx>
+                        <w:txbxContent>
+                          <w:p>
+                            <w:pPr>
+                              <w:spacing w:after="80" w:line="240" w:lineRule="auto"/>
+                              <w:rPr>
+                                <w:sz w:val="40"/>
+                              </w:rPr>
+                            </w:pPr>
+                            <w:r>
+                              <w:rPr>
+                                <w:sz w:val="40"/>
+                              </w:rPr>
+                              <w:t>Romain C</w:t>
+                            </w:r>
+                          </w:p>
+                          <w:p>
+                            <w:pPr>
+                              <w:spacing w:after="80" w:line="240" w:lineRule="auto"/>
+                              <w:rPr>
+                                <w:sz w:val="40"/>
+                              </w:rPr>
+                            </w:pPr>
+                            <w:r>
+                              <w:rPr>
+                                <w:sz w:val="40"/>
+                              </w:rPr>
+                              <w:t>Vincent L</w:t>
+                            </w:r>
+                          </w:p>
+                          <w:p>
+                            <w:pPr>
+                              <w:spacing w:after="80" w:line="240" w:lineRule="auto"/>
+                              <w:rPr>
+                                <w:sz w:val="40"/>
+                              </w:rPr>
+                            </w:pPr>
+                            <w:r>
+                              <w:rPr>
+                                <w:sz w:val="40"/>
+                              </w:rPr>
+                              <w:t>Louis B</w:t>
+                            </w:r>
+                          </w:p>
+                          <w:p>
+                            <w:pPr>
+                              <w:spacing w:after="80" w:line="240" w:lineRule="auto"/>
+                              <w:rPr>
+                                <w:sz w:val="40"/>
+                              </w:rPr>
+                            </w:pPr>
+                            <w:r>
+                              <w:rPr>
+                                <w:sz w:val="40"/>
+                              </w:rPr>
+                              <w:t>Thomas H</w:t>
+                            </w:r>
+                          </w:p>
+                          <w:p>
+                            <w:pPr>
+                              <w:spacing w:after="80" w:line="240" w:lineRule="auto"/>
+                              <w:rPr>
+                                <w:sz w:val="40"/>
+                              </w:rPr>
+                            </w:pPr>
+                            <w:r>
+                              <w:rPr>
+                                <w:sz w:val="40"/>
+                              </w:rPr>
+                              <w:t>Soufiane H</w:t>
+                            </w:r>
+                          </w:p>
+                        </w:txbxContent>
+                      </wps:txbx>
+                      <wps:bodyPr rot="0" vert="horz" wrap="square" lIns="91440" tIns="45720" rIns="91440" bIns="45720" anchor="t" anchorCtr="0">
+                        <a:spAutoFit/>
+                      </wps:bodyPr>
+                    </wps:wsp>
+                  </a:graphicData>
+                </a:graphic>
+                <wp14:sizeRelH relativeFrom="margin">
+                  <wp14:pctWidth>40000</wp14:pctWidth>
+                </wp14:sizeRelH>
+                <wp14:sizeRelV relativeFrom="margin">
+                  <wp14:pctHeight>20000</wp14:pctHeight>
+                </wp14:sizeRelV>
+              </wp:anchor>
+            </w:drawing>
+          </mc:Choice>
+          <mc:Fallback>
+            <w:pict>
+              <v:shapetype w14:anchorId="2C6EAC34" id="_x0000_t202" coordsize="21600,21600" o:spt="202" path="m,l,21600r21600,l21600,xe">
+                <v:stroke joinstyle="miter"/>
+                <v:path gradientshapeok="t" o:connecttype="rect"/>
+              </v:shapetype>
+              <v:shape id="Zone de texte 2" o:spid="_x0000_s1026" type="#_x0000_t202" style="position:absolute;left:0;text-align:left;margin-left:323.35pt;margin-top:484.8pt;width:185.9pt;height:110.6pt;z-index:251665408;visibility:visible;mso-wrap-style:square;mso-width-percent:400;mso-height-percent:200;mso-wrap-distance-left:9pt;mso-wrap-distance-top:3.6pt;mso-wrap-distance-right:9pt;mso-wrap-distance-bottom:3.6pt;mso-position-horizontal:absolute;mso-position-horizontal-relative:text;mso-position-vertical:absolute;mso-position-vertical-relative:text;mso-width-percent:400;mso-height-percent:200;mso-width-relative:margin;mso-height-relative:margin;v-text-anchor:top" o:gfxdata="UEsDBBQABgAIAAAAIQC2gziS/gAAAOEBAAATAAAAW0NvbnRlbnRfVHlwZXNdLnhtbJSRQU7DMBBF&#10;90jcwfIWJU67QAgl6YK0S0CoHGBkTxKLZGx5TGhvj5O2G0SRWNoz/78nu9wcxkFMGNg6quQqL6RA&#10;0s5Y6ir5vt9lD1JwBDIwOMJKHpHlpr69KfdHjyxSmriSfYz+USnWPY7AufNIadK6MEJMx9ApD/oD&#10;OlTrorhX2lFEilmcO2RdNtjC5xDF9pCuTyYBB5bi6bQ4syoJ3g9WQ0ymaiLzg5KdCXlKLjvcW893&#10;SUOqXwnz5DrgnHtJTxOsQfEKIT7DmDSUCaxw7Rqn8787ZsmRM9e2VmPeBN4uqYvTtW7jvijg9N/y&#10;JsXecLq0q+WD6m8AAAD//wMAUEsDBBQABgAIAAAAIQA4/SH/1gAAAJQBAAALAAAAX3JlbHMvLnJl&#10;bHOkkMFqwzAMhu+DvYPRfXGawxijTi+j0GvpHsDYimMaW0Yy2fr2M4PBMnrbUb/Q94l/f/hMi1qR&#10;JVI2sOt6UJgd+ZiDgffL8ekFlFSbvV0oo4EbChzGx4f9GRdb25HMsYhqlCwG5lrLq9biZkxWOiqY&#10;22YiTra2kYMu1l1tQD30/bPm3wwYN0x18gb45AdQl1tp5j/sFB2T0FQ7R0nTNEV3j6o9feQzro1i&#10;OWA14Fm+Q8a1a8+Bvu/d/dMb2JY5uiPbhG/ktn4cqGU/er3pcvwCAAD//wMAUEsDBBQABgAIAAAA&#10;IQCYehbIEQIAAPgDAAAOAAAAZHJzL2Uyb0RvYy54bWysU02P2yAQvVfqf0DcGzveJN1YIavtblNV&#10;2n5I2156IxjHqMBQILGzv74Dzmaj9lbVBwSemce8N4/VzWA0OUgfFFhGp5OSEmkFNMruGP3+bfPm&#10;mpIQuW24BisZPcpAb9avX616V8sKOtCN9ARBbKh7x2gXo6uLIohOGh4m4KTFYAve8IhHvysaz3tE&#10;N7qoynJR9OAb50HIEPDv/Rik64zftlLEL20bZCSaUewt5tXndZvWYr3i9c5z1ylxaoP/QxeGK4uX&#10;nqHueeRk79VfUEYJDwHaOBFgCmhbJWTmgGym5R9sHjvuZOaC4gR3lin8P1jx+fDVE9UwOqfEcoMj&#10;+oGDIo0kUQ5RkipJ1LtQY+ajw9w4vIMBR53pBvcA4mcgFu46bnfy1nvoO8kbbHGaKouL0hEnJJBt&#10;/wkavIvvI2SgofUm6YeKEETHUR3P48E+iMCf1dWiXF5hSGBsOitniyoPsOD1c7nzIX6QYEjaMOpx&#10;/hmeHx5CTO3w+jkl3WZho7TOHtCW9Iwu59U8F1xEjIpoUa0Mo9dl+kbTJJbvbZOLI1d63OMF2p5o&#10;J6Yj5zhsB0xMWmyhOaIAHkYr4tPBTQf+iZIebcho+LXnXlKiP1oUcTmdzZJv82E2f4uMib+MbC8j&#10;3AqEYjRSMm7vYvZ64hrcLYq9UVmGl05OvaK9sjqnp5D8e3nOWS8Pdv0bAAD//wMAUEsDBBQABgAI&#10;AAAAIQBBw3Fo4QAAAA0BAAAPAAAAZHJzL2Rvd25yZXYueG1sTI/LTsMwEEX3SPyDNUjsqBOUuEmI&#10;UyEeEkvagsTSjSdxRDyOYrcNf4+7gt2M5ujOufVmsSM74ewHRxLSVQIMqXV6oF7Cx/71rgDmgyKt&#10;Rkco4Qc9bJrrq1pV2p1pi6dd6FkMIV8pCSaEqeLctwat8is3IcVb52arQlznnutZnWO4Hfl9kghu&#10;1UDxg1ETPhlsv3dHK+GTvsa3LtMG1/l7tp1enrs87KW8vVkeH4AFXMIfDBf9qA5NdDq4I2nPRgki&#10;E+uISihFKYBdiCQtcmCHOKVlUgBvav6/RfMLAAD//wMAUEsBAi0AFAAGAAgAAAAhALaDOJL+AAAA&#10;4QEAABMAAAAAAAAAAAAAAAAAAAAAAFtDb250ZW50X1R5cGVzXS54bWxQSwECLQAUAAYACAAAACEA&#10;OP0h/9YAAACUAQAACwAAAAAAAAAAAAAAAAAvAQAAX3JlbHMvLnJlbHNQSwECLQAUAAYACAAAACEA&#10;mHoWyBECAAD4AwAADgAAAAAAAAAAAAAAAAAuAgAAZHJzL2Uyb0RvYy54bWxQSwECLQAUAAYACAAA&#10;ACEAQcNxaOEAAAANAQAADwAAAAAAAAAAAAAAAABrBAAAZHJzL2Rvd25yZXYueG1sUEsFBgAAAAAE&#10;AAQA8wAAAHkFAAAAAA==&#10;" filled="f" stroked="f">
+                <v:textbox style="mso-fit-shape-to-text:t">
+                  <w:txbxContent>
+                    <w:p>
+                      <w:pPr>
+                        <w:spacing w:after="80" w:line="240" w:lineRule="auto"/>
+                        <w:rPr>
+                          <w:sz w:val="40"/>
+                        </w:rPr>
+                      </w:pPr>
+                      <w:r>
+                        <w:rPr>
+                          <w:sz w:val="40"/>
+                        </w:rPr>
+                        <w:t>Romain C</w:t>
+                      </w:r>
+                    </w:p>
+                    <w:p>
+                      <w:pPr>
+                        <w:spacing w:after="80" w:line="240" w:lineRule="auto"/>
+                        <w:rPr>
+                          <w:sz w:val="40"/>
+                        </w:rPr>
+                      </w:pPr>
+                      <w:r>
+                        <w:rPr>
+                          <w:sz w:val="40"/>
+                        </w:rPr>
+                        <w:t>Vincent L</w:t>
+                      </w:r>
+                    </w:p>
+                    <w:p>
+                      <w:pPr>
+                        <w:spacing w:after="80" w:line="240" w:lineRule="auto"/>
+                        <w:rPr>
+                          <w:sz w:val="40"/>
+                        </w:rPr>
+                      </w:pPr>
+                      <w:r>
+                        <w:rPr>
+                          <w:sz w:val="40"/>
+                        </w:rPr>
+                        <w:t>Louis B</w:t>
+                      </w:r>
+                    </w:p>
+                    <w:p>
+                      <w:pPr>
+                        <w:spacing w:after="80" w:line="240" w:lineRule="auto"/>
+                        <w:rPr>
+                          <w:sz w:val="40"/>
+                        </w:rPr>
+                      </w:pPr>
+                      <w:r>
+                        <w:rPr>
+                          <w:sz w:val="40"/>
+                        </w:rPr>
+                        <w:t>Thomas H</w:t>
+                      </w:r>
+                    </w:p>
+                    <w:p>
+                      <w:pPr>
+                        <w:spacing w:after="80" w:line="240" w:lineRule="auto"/>
+                        <w:rPr>
+                          <w:sz w:val="40"/>
+                        </w:rPr>
+                      </w:pPr>
+                      <w:r>
+                        <w:rPr>
+                          <w:sz w:val="40"/>
+                        </w:rPr>
+                        <w:t>Soufiane H</w:t>
+                      </w:r>
+                    </w:p>
+                  </w:txbxContent>
+                </v:textbox>
+                <w10:wrap type="square"/>
+              </v:shape>
+            </w:pict>
+          </mc:Fallback>
+        </mc:AlternateContent>
+      </w:r>
+      <w:r>
         <w:rPr>
-          <w:sz w:val="48"/>
-          <w:szCs w:val="48"/>
+          <w:noProof/>
         </w:rPr>
-      </w:pPr>
-    </w:p>
-    <w:p>
-      <w:pPr>
-        <w:jc w:val="center"/>
+        <w:drawing>
+          <wp:anchor distT="0" distB="0" distL="114300" distR="114300" simplePos="0" relativeHeight="251663360" behindDoc="0" locked="0" layoutInCell="1" allowOverlap="1" wp14:anchorId="617D3DCA" wp14:editId="2E6BE8BE">
+            <wp:simplePos x="0" y="0"/>
+            <wp:positionH relativeFrom="margin">
+              <wp:posOffset>-635</wp:posOffset>
+            </wp:positionH>
+            <wp:positionV relativeFrom="paragraph">
+              <wp:posOffset>7093585</wp:posOffset>
+            </wp:positionV>
+            <wp:extent cx="3009900" cy="1029893"/>
+            <wp:effectExtent l="0" t="0" r="0" b="0"/>
+            <wp:wrapNone/>
+            <wp:docPr id="4" name="Image 4" descr="RÃ©sultat de recherche d'images pour &quot;logo cesi&quot;"/>
+            <wp:cNvGraphicFramePr>
+              <a:graphicFrameLocks xmlns:a="http://schemas.openxmlformats.org/drawingml/2006/main" noChangeAspect="1"/>
+            </wp:cNvGraphicFramePr>
+            <a:graphic xmlns:a="http://schemas.openxmlformats.org/drawingml/2006/main">
+              <a:graphicData uri="http://schemas.openxmlformats.org/drawingml/2006/picture">
+                <pic:pic xmlns:pic="http://schemas.openxmlformats.org/drawingml/2006/picture">
+                  <pic:nvPicPr>
+                    <pic:cNvPr id="0" name="Picture 3" descr="RÃ©sultat de recherche d'images pour &quot;logo cesi&quot;"/>
+                    <pic:cNvPicPr>
+                      <a:picLocks noChangeAspect="1" noChangeArrowheads="1"/>
+                    </pic:cNvPicPr>
+                  </pic:nvPicPr>
+                  <pic:blipFill>
+                    <a:blip r:embed="rId6" cstate="print">
+                      <a:extLst>
+                        <a:ext uri="{28A0092B-C50C-407E-A947-70E740481C1C}">
+                          <a14:useLocalDpi xmlns:a14="http://schemas.microsoft.com/office/drawing/2010/main" val="0"/>
+                        </a:ext>
+                      </a:extLst>
+                    </a:blip>
+                    <a:srcRect/>
+                    <a:stretch>
+                      <a:fillRect/>
+                    </a:stretch>
+                  </pic:blipFill>
+                  <pic:spPr bwMode="auto">
+                    <a:xfrm>
+                      <a:off x="0" y="0"/>
+                      <a:ext cx="3009900" cy="1029893"/>
+                    </a:xfrm>
+                    <a:prstGeom prst="rect">
+                      <a:avLst/>
+                    </a:prstGeom>
+                    <a:noFill/>
+                    <a:ln>
+                      <a:noFill/>
+                    </a:ln>
+                  </pic:spPr>
+                </pic:pic>
+              </a:graphicData>
+            </a:graphic>
+            <wp14:sizeRelH relativeFrom="margin">
+              <wp14:pctWidth>0</wp14:pctWidth>
+            </wp14:sizeRelH>
+            <wp14:sizeRelV relativeFrom="margin">
+              <wp14:pctHeight>0</wp14:pctHeight>
+            </wp14:sizeRelV>
+          </wp:anchor>
+        </w:drawing>
+      </w:r>
+      <w:r>
         <w:rPr>
-          <w:sz w:val="48"/>
-          <w:szCs w:val="48"/>
+          <w:noProof/>
         </w:rPr>
-      </w:pPr>
+        <mc:AlternateContent>
+          <mc:Choice Requires="wps">
+            <w:drawing>
+              <wp:anchor distT="45720" distB="45720" distL="114300" distR="114300" simplePos="0" relativeHeight="251661312" behindDoc="0" locked="0" layoutInCell="1" allowOverlap="1" wp14:anchorId="1EC30E3B" wp14:editId="7A559D70">
+                <wp:simplePos x="0" y="0"/>
+                <wp:positionH relativeFrom="column">
+                  <wp:posOffset>-892175</wp:posOffset>
+                </wp:positionH>
+                <wp:positionV relativeFrom="paragraph">
+                  <wp:posOffset>-899795</wp:posOffset>
+                </wp:positionV>
+                <wp:extent cx="3413760" cy="1404620"/>
+                <wp:effectExtent l="0" t="0" r="0" b="3175"/>
+                <wp:wrapNone/>
+                <wp:docPr id="217" name="Zone de texte 2"/>
+                <wp:cNvGraphicFramePr>
+                  <a:graphicFrameLocks xmlns:a="http://schemas.openxmlformats.org/drawingml/2006/main"/>
+                </wp:cNvGraphicFramePr>
+                <a:graphic xmlns:a="http://schemas.openxmlformats.org/drawingml/2006/main">
+                  <a:graphicData uri="http://schemas.microsoft.com/office/word/2010/wordprocessingShape">
+                    <wps:wsp>
+                      <wps:cNvSpPr txBox="1">
+                        <a:spLocks noChangeArrowheads="1"/>
+                      </wps:cNvSpPr>
+                      <wps:spPr bwMode="auto">
+                        <a:xfrm>
+                          <a:off x="0" y="0"/>
+                          <a:ext cx="3413760" cy="1404620"/>
+                        </a:xfrm>
+                        <a:prstGeom prst="rect">
+                          <a:avLst/>
+                        </a:prstGeom>
+                        <a:noFill/>
+                        <a:ln w="9525">
+                          <a:noFill/>
+                          <a:miter lim="800000"/>
+                          <a:headEnd/>
+                          <a:tailEnd/>
+                        </a:ln>
+                      </wps:spPr>
+                      <wps:txbx>
+                        <w:txbxContent>
+                          <w:p>
+                            <w:pPr>
+                              <w:jc w:val="center"/>
+                              <w:rPr>
+                                <w:b/>
+                                <w:color w:val="FFFFFF" w:themeColor="background1"/>
+                                <w:sz w:val="72"/>
+                              </w:rPr>
+                            </w:pPr>
+                            <w:r>
+                              <w:rPr>
+                                <w:b/>
+                                <w:color w:val="FFFFFF" w:themeColor="background1"/>
+                                <w:sz w:val="72"/>
+                              </w:rPr>
+                              <w:t>Document d’installation et de configuration</w:t>
+                            </w:r>
+                          </w:p>
+                        </w:txbxContent>
+                      </wps:txbx>
+                      <wps:bodyPr rot="0" vert="horz" wrap="square" lIns="91440" tIns="45720" rIns="91440" bIns="45720" anchor="t" anchorCtr="0">
+                        <a:spAutoFit/>
+                      </wps:bodyPr>
+                    </wps:wsp>
+                  </a:graphicData>
+                </a:graphic>
+                <wp14:sizeRelH relativeFrom="margin">
+                  <wp14:pctWidth>0</wp14:pctWidth>
+                </wp14:sizeRelH>
+                <wp14:sizeRelV relativeFrom="margin">
+                  <wp14:pctHeight>20000</wp14:pctHeight>
+                </wp14:sizeRelV>
+              </wp:anchor>
+            </w:drawing>
+          </mc:Choice>
+          <mc:Fallback>
+            <w:pict>
+              <v:shape w14:anchorId="1EC30E3B" id="_x0000_s1027" type="#_x0000_t202" style="position:absolute;left:0;text-align:left;margin-left:-70.25pt;margin-top:-70.85pt;width:268.8pt;height:110.6pt;z-index:251661312;visibility:visible;mso-wrap-style:square;mso-width-percent:0;mso-height-percent:200;mso-wrap-distance-left:9pt;mso-wrap-distance-top:3.6pt;mso-wrap-distance-right:9pt;mso-wrap-distance-bottom:3.6pt;mso-position-horizontal:absolute;mso-position-horizontal-relative:text;mso-position-vertical:absolute;mso-position-vertical-relative:text;mso-width-percent:0;mso-height-percent:200;mso-width-relative:margin;mso-height-relative:margin;v-text-anchor:top" o:gfxdata="UEsDBBQABgAIAAAAIQC2gziS/gAAAOEBAAATAAAAW0NvbnRlbnRfVHlwZXNdLnhtbJSRQU7DMBBF&#10;90jcwfIWJU67QAgl6YK0S0CoHGBkTxKLZGx5TGhvj5O2G0SRWNoz/78nu9wcxkFMGNg6quQqL6RA&#10;0s5Y6ir5vt9lD1JwBDIwOMJKHpHlpr69KfdHjyxSmriSfYz+USnWPY7AufNIadK6MEJMx9ApD/oD&#10;OlTrorhX2lFEilmcO2RdNtjC5xDF9pCuTyYBB5bi6bQ4syoJ3g9WQ0ymaiLzg5KdCXlKLjvcW893&#10;SUOqXwnz5DrgnHtJTxOsQfEKIT7DmDSUCaxw7Rqn8787ZsmRM9e2VmPeBN4uqYvTtW7jvijg9N/y&#10;JsXecLq0q+WD6m8AAAD//wMAUEsDBBQABgAIAAAAIQA4/SH/1gAAAJQBAAALAAAAX3JlbHMvLnJl&#10;bHOkkMFqwzAMhu+DvYPRfXGawxijTi+j0GvpHsDYimMaW0Yy2fr2M4PBMnrbUb/Q94l/f/hMi1qR&#10;JVI2sOt6UJgd+ZiDgffL8ekFlFSbvV0oo4EbChzGx4f9GRdb25HMsYhqlCwG5lrLq9biZkxWOiqY&#10;22YiTra2kYMu1l1tQD30/bPm3wwYN0x18gb45AdQl1tp5j/sFB2T0FQ7R0nTNEV3j6o9feQzro1i&#10;OWA14Fm+Q8a1a8+Bvu/d/dMb2JY5uiPbhG/ktn4cqGU/er3pcvwCAAD//wMAUEsDBBQABgAIAAAA&#10;IQDcQkPjFQIAAAEEAAAOAAAAZHJzL2Uyb0RvYy54bWysU02P2yAQvVfqf0DcG3+sk+xacVbb3aaq&#10;tP2Qtr30RjCOUYGhQGKnv74Dzmaj9lbVBwQe5s28N4/V7agVOQjnJZiGFrOcEmE4tNLsGvrt6+bN&#10;NSU+MNMyBUY09Cg8vV2/frUabC1K6EG1whEEMb4ebEP7EGydZZ73QjM/AysMBjtwmgU8ul3WOjYg&#10;ulZZmeeLbADXWgdceI9/H6YgXSf8rhM8fO46LwJRDcXeQlpdWrdxzdYrVu8cs73kpzbYP3ShmTRY&#10;9Az1wAIjeyf/gtKSO/DQhRkHnUHXSS4SB2RT5H+weeqZFYkLiuPtWSb//2D5p8MXR2Tb0LJYUmKY&#10;xiF9x1GRVpAgxiBIGUUarK/x7pPF22F8CyMOOxH29hH4D08M3PfM7MSdczD0grXYZBEzs4vUCcdH&#10;kO3wEVqsxfYBEtDYOR0VRE0IouOwjucBYR+E48+rqrhaLjDEMVZUebUo0wgzVj+nW+fDewGaxE1D&#10;HTogwbPDow+xHVY/X4nVDGykUskFypChoTfzcp4SLiJaBjSpkrqh13n8JttElu9Mm5IDk2raYwFl&#10;TrQj04lzGLdjkjlpEiXZQntEHRxMnsQ3hJse3C9KBvRjQ/3PPXOCEvXBoJY3RVVFA6dDNV8iceIu&#10;I9vLCDMcoRoaKJm29yGZPlL29g4138ikxksnp5bRZ0mk05uIRr48p1svL3f9GwAA//8DAFBLAwQU&#10;AAYACAAAACEAV/eUlOAAAAAMAQAADwAAAGRycy9kb3ducmV2LnhtbEyPwU7DMAyG70i8Q2QkblvS&#10;wSgrTacJbeMIjIpz1pi2onGiJOvK2xO4wM2WP/3+/nI9mYGN6ENvSUI2F8CQGqt7aiXUb7vZPbAQ&#10;FWk1WEIJXxhgXV1elKrQ9kyvOB5iy1IIhUJJ6GJ0Beeh6dCoMLcOKd0+rDcqptW3XHt1TuFm4Ash&#10;7rhRPaUPnXL42GHzeTgZCS66ff7kn182290o6vd9vejbrZTXV9PmAVjEKf7B8KOf1KFKTkd7Ih3Y&#10;IGGW3YplYn+nLAeWmJtVngE7SshXS+BVyf+XqL4BAAD//wMAUEsBAi0AFAAGAAgAAAAhALaDOJL+&#10;AAAA4QEAABMAAAAAAAAAAAAAAAAAAAAAAFtDb250ZW50X1R5cGVzXS54bWxQSwECLQAUAAYACAAA&#10;ACEAOP0h/9YAAACUAQAACwAAAAAAAAAAAAAAAAAvAQAAX3JlbHMvLnJlbHNQSwECLQAUAAYACAAA&#10;ACEA3EJD4xUCAAABBAAADgAAAAAAAAAAAAAAAAAuAgAAZHJzL2Uyb0RvYy54bWxQSwECLQAUAAYA&#10;CAAAACEAV/eUlOAAAAAMAQAADwAAAAAAAAAAAAAAAABvBAAAZHJzL2Rvd25yZXYueG1sUEsFBgAA&#10;AAAEAAQA8wAAAHwFAAAAAA==&#10;" filled="f" stroked="f">
+                <v:textbox style="mso-fit-shape-to-text:t">
+                  <w:txbxContent>
+                    <w:p>
+                      <w:pPr>
+                        <w:jc w:val="center"/>
+                        <w:rPr>
+                          <w:b/>
+                          <w:color w:val="FFFFFF" w:themeColor="background1"/>
+                          <w:sz w:val="72"/>
+                        </w:rPr>
+                      </w:pPr>
+                      <w:r>
+                        <w:rPr>
+                          <w:b/>
+                          <w:color w:val="FFFFFF" w:themeColor="background1"/>
+                          <w:sz w:val="72"/>
+                        </w:rPr>
+                        <w:t>Document d’installation et de configuration</w:t>
+                      </w:r>
+                    </w:p>
+                  </w:txbxContent>
+                </v:textbox>
+              </v:shape>
+            </w:pict>
+          </mc:Fallback>
+        </mc:AlternateContent>
+      </w:r>
+      <w:bookmarkStart w:id="0" w:name="_GoBack"/>
       <w:r>
         <w:rPr>
-          <w:sz w:val="48"/>
-          <w:szCs w:val="48"/>
+          <w:rFonts w:ascii="Arial" w:hAnsi="Arial" w:cs="Arial"/>
+          <w:noProof/>
         </w:rPr>
-        <w:t xml:space="preserve">Documentation </w:t>
-      </w:r>
-      <w:r>
-        <w:rPr>
-          <w:sz w:val="48"/>
-          <w:szCs w:val="48"/>
-        </w:rPr>
-        <w:t>d’installation et de configuration</w:t>
-      </w:r>
-    </w:p>
-    <w:p/>
-    <w:p/>
-    <w:p/>
-    <w:p/>
-    <w:p/>
-    <w:p/>
-    <w:p>
-      <w:r>
-        <w:br w:type="page"/>
-      </w:r>
+        <w:drawing>
+          <wp:anchor distT="152400" distB="152400" distL="152400" distR="152400" simplePos="0" relativeHeight="251659264" behindDoc="0" locked="0" layoutInCell="1" allowOverlap="1" wp14:anchorId="4437E76A" wp14:editId="1E712615">
+            <wp:simplePos x="0" y="0"/>
+            <wp:positionH relativeFrom="page">
+              <wp:posOffset>8255</wp:posOffset>
+            </wp:positionH>
+            <wp:positionV relativeFrom="page">
+              <wp:align>top</wp:align>
+            </wp:positionV>
+            <wp:extent cx="7755653" cy="10966704"/>
+            <wp:effectExtent l="0" t="0" r="0" b="6350"/>
+            <wp:wrapTopAndBottom distT="152400" distB="152400"/>
+            <wp:docPr id="1073741825" name="officeArt object"/>
+            <wp:cNvGraphicFramePr/>
+            <a:graphic xmlns:a="http://schemas.openxmlformats.org/drawingml/2006/main">
+              <a:graphicData uri="http://schemas.openxmlformats.org/drawingml/2006/picture">
+                <pic:pic xmlns:pic="http://schemas.openxmlformats.org/drawingml/2006/picture">
+                  <pic:nvPicPr>
+                    <pic:cNvPr id="1073741825" name="couv-site-compressor.jpg"/>
+                    <pic:cNvPicPr>
+                      <a:picLocks noChangeAspect="1"/>
+                    </pic:cNvPicPr>
+                  </pic:nvPicPr>
+                  <pic:blipFill>
+                    <a:blip r:embed="rId7">
+                      <a:extLst/>
+                    </a:blip>
+                    <a:stretch>
+                      <a:fillRect/>
+                    </a:stretch>
+                  </pic:blipFill>
+                  <pic:spPr>
+                    <a:xfrm>
+                      <a:off x="0" y="0"/>
+                      <a:ext cx="7755653" cy="10966704"/>
+                    </a:xfrm>
+                    <a:prstGeom prst="rect">
+                      <a:avLst/>
+                    </a:prstGeom>
+                    <a:ln w="12700" cap="flat">
+                      <a:noFill/>
+                      <a:miter lim="400000"/>
+                    </a:ln>
+                    <a:effectLst/>
+                  </pic:spPr>
+                </pic:pic>
+              </a:graphicData>
+            </a:graphic>
+            <wp14:sizeRelV relativeFrom="margin">
+              <wp14:pctHeight>0</wp14:pctHeight>
+            </wp14:sizeRelV>
+          </wp:anchor>
+        </w:drawing>
+      </w:r>
+      <w:bookmarkEnd w:id="0"/>
     </w:p>
     <w:sdt>
       <w:sdtPr>
@@ -151,7 +518,7 @@
           <w:r>
             <w:fldChar w:fldCharType="separate"/>
           </w:r>
-          <w:hyperlink w:anchor="_Toc14412613" w:history="1">
+          <w:hyperlink w:anchor="_Toc14421201" w:history="1">
             <w:r>
               <w:rPr>
                 <w:rStyle w:val="Lienhypertexte"/>
@@ -193,7 +560,7 @@
                 <w:noProof/>
                 <w:webHidden/>
               </w:rPr>
-              <w:instrText xml:space="preserve"> PAGEREF _Toc14412613 \h </w:instrText>
+              <w:instrText xml:space="preserve"> PAGEREF _Toc14421201 \h </w:instrText>
             </w:r>
             <w:r>
               <w:rPr>
@@ -237,7 +604,7 @@
               <w:lang w:eastAsia="fr-FR"/>
             </w:rPr>
           </w:pPr>
-          <w:hyperlink w:anchor="_Toc14412614" w:history="1">
+          <w:hyperlink w:anchor="_Toc14421202" w:history="1">
             <w:r>
               <w:rPr>
                 <w:rStyle w:val="Lienhypertexte"/>
@@ -279,7 +646,7 @@
                 <w:noProof/>
                 <w:webHidden/>
               </w:rPr>
-              <w:instrText xml:space="preserve"> PAGEREF _Toc14412614 \h </w:instrText>
+              <w:instrText xml:space="preserve"> PAGEREF _Toc14421202 \h </w:instrText>
             </w:r>
             <w:r>
               <w:rPr>
@@ -323,7 +690,7 @@
               <w:lang w:eastAsia="fr-FR"/>
             </w:rPr>
           </w:pPr>
-          <w:hyperlink w:anchor="_Toc14412615" w:history="1">
+          <w:hyperlink w:anchor="_Toc14421203" w:history="1">
             <w:r>
               <w:rPr>
                 <w:rStyle w:val="Lienhypertexte"/>
@@ -365,7 +732,7 @@
                 <w:noProof/>
                 <w:webHidden/>
               </w:rPr>
-              <w:instrText xml:space="preserve"> PAGEREF _Toc14412615 \h </w:instrText>
+              <w:instrText xml:space="preserve"> PAGEREF _Toc14421203 \h </w:instrText>
             </w:r>
             <w:r>
               <w:rPr>
@@ -409,7 +776,7 @@
               <w:lang w:eastAsia="fr-FR"/>
             </w:rPr>
           </w:pPr>
-          <w:hyperlink w:anchor="_Toc14412616" w:history="1">
+          <w:hyperlink w:anchor="_Toc14421204" w:history="1">
             <w:r>
               <w:rPr>
                 <w:rStyle w:val="Lienhypertexte"/>
@@ -451,7 +818,7 @@
                 <w:noProof/>
                 <w:webHidden/>
               </w:rPr>
-              <w:instrText xml:space="preserve"> PAGEREF _Toc14412616 \h </w:instrText>
+              <w:instrText xml:space="preserve"> PAGEREF _Toc14421204 \h </w:instrText>
             </w:r>
             <w:r>
               <w:rPr>
@@ -495,7 +862,7 @@
               <w:lang w:eastAsia="fr-FR"/>
             </w:rPr>
           </w:pPr>
-          <w:hyperlink w:anchor="_Toc14412617" w:history="1">
+          <w:hyperlink w:anchor="_Toc14421205" w:history="1">
             <w:r>
               <w:rPr>
                 <w:rStyle w:val="Lienhypertexte"/>
@@ -537,7 +904,7 @@
                 <w:noProof/>
                 <w:webHidden/>
               </w:rPr>
-              <w:instrText xml:space="preserve"> PAGEREF _Toc14412617 \h </w:instrText>
+              <w:instrText xml:space="preserve"> PAGEREF _Toc14421205 \h </w:instrText>
             </w:r>
             <w:r>
               <w:rPr>
@@ -581,7 +948,7 @@
               <w:lang w:eastAsia="fr-FR"/>
             </w:rPr>
           </w:pPr>
-          <w:hyperlink w:anchor="_Toc14412618" w:history="1">
+          <w:hyperlink w:anchor="_Toc14421206" w:history="1">
             <w:r>
               <w:rPr>
                 <w:rStyle w:val="Lienhypertexte"/>
@@ -623,7 +990,7 @@
                 <w:noProof/>
                 <w:webHidden/>
               </w:rPr>
-              <w:instrText xml:space="preserve"> PAGEREF _Toc14412618 \h </w:instrText>
+              <w:instrText xml:space="preserve"> PAGEREF _Toc14421206 \h </w:instrText>
             </w:r>
             <w:r>
               <w:rPr>
@@ -667,7 +1034,7 @@
               <w:lang w:eastAsia="fr-FR"/>
             </w:rPr>
           </w:pPr>
-          <w:hyperlink w:anchor="_Toc14412619" w:history="1">
+          <w:hyperlink w:anchor="_Toc14421207" w:history="1">
             <w:r>
               <w:rPr>
                 <w:rStyle w:val="Lienhypertexte"/>
@@ -709,7 +1076,7 @@
                 <w:noProof/>
                 <w:webHidden/>
               </w:rPr>
-              <w:instrText xml:space="preserve"> PAGEREF _Toc14412619 \h </w:instrText>
+              <w:instrText xml:space="preserve"> PAGEREF _Toc14421207 \h </w:instrText>
             </w:r>
             <w:r>
               <w:rPr>
@@ -753,7 +1120,7 @@
               <w:lang w:eastAsia="fr-FR"/>
             </w:rPr>
           </w:pPr>
-          <w:hyperlink w:anchor="_Toc14412620" w:history="1">
+          <w:hyperlink w:anchor="_Toc14421208" w:history="1">
             <w:r>
               <w:rPr>
                 <w:rStyle w:val="Lienhypertexte"/>
@@ -795,7 +1162,7 @@
                 <w:noProof/>
                 <w:webHidden/>
               </w:rPr>
-              <w:instrText xml:space="preserve"> PAGEREF _Toc14412620 \h </w:instrText>
+              <w:instrText xml:space="preserve"> PAGEREF _Toc14421208 \h </w:instrText>
             </w:r>
             <w:r>
               <w:rPr>
@@ -839,7 +1206,7 @@
               <w:lang w:eastAsia="fr-FR"/>
             </w:rPr>
           </w:pPr>
-          <w:hyperlink w:anchor="_Toc14412621" w:history="1">
+          <w:hyperlink w:anchor="_Toc14421209" w:history="1">
             <w:r>
               <w:rPr>
                 <w:rStyle w:val="Lienhypertexte"/>
@@ -881,7 +1248,7 @@
                 <w:noProof/>
                 <w:webHidden/>
               </w:rPr>
-              <w:instrText xml:space="preserve"> PAGEREF _Toc14412621 \h </w:instrText>
+              <w:instrText xml:space="preserve"> PAGEREF _Toc14421209 \h </w:instrText>
             </w:r>
             <w:r>
               <w:rPr>
@@ -936,7 +1303,7 @@
           <w:numId w:val="1"/>
         </w:numPr>
       </w:pPr>
-      <w:bookmarkStart w:id="0" w:name="_Toc14412613"/>
+      <w:bookmarkStart w:id="1" w:name="_Toc14421201"/>
       <w:r>
         <w:lastRenderedPageBreak/>
         <w:t>Information</w:t>
@@ -947,7 +1314,7 @@
       <w:r>
         <w:t xml:space="preserve"> machine</w:t>
       </w:r>
-      <w:bookmarkEnd w:id="0"/>
+      <w:bookmarkEnd w:id="1"/>
     </w:p>
     <w:p/>
     <w:p>
@@ -1062,11 +1429,11 @@
           <w:numId w:val="1"/>
         </w:numPr>
       </w:pPr>
-      <w:bookmarkStart w:id="1" w:name="_Toc14412614"/>
+      <w:bookmarkStart w:id="2" w:name="_Toc14421202"/>
       <w:r>
         <w:t>Éléments installés</w:t>
       </w:r>
-      <w:bookmarkEnd w:id="1"/>
+      <w:bookmarkEnd w:id="2"/>
       <w:r>
         <w:t xml:space="preserve"> </w:t>
       </w:r>
@@ -1230,11 +1597,11 @@
           <w:numId w:val="1"/>
         </w:numPr>
       </w:pPr>
-      <w:bookmarkStart w:id="2" w:name="_Toc14412615"/>
+      <w:bookmarkStart w:id="3" w:name="_Toc14421203"/>
       <w:r>
         <w:t>Configuration d’apache</w:t>
       </w:r>
-      <w:bookmarkEnd w:id="2"/>
+      <w:bookmarkEnd w:id="3"/>
     </w:p>
     <w:p/>
     <w:p>
@@ -1295,11 +1662,11 @@
           <w:numId w:val="1"/>
         </w:numPr>
       </w:pPr>
-      <w:bookmarkStart w:id="3" w:name="_Toc14412616"/>
+      <w:bookmarkStart w:id="4" w:name="_Toc14421204"/>
       <w:r>
         <w:t>Configuration SSH</w:t>
       </w:r>
-      <w:bookmarkEnd w:id="3"/>
+      <w:bookmarkEnd w:id="4"/>
     </w:p>
     <w:p/>
     <w:p>
@@ -1343,12 +1710,12 @@
           <w:numId w:val="1"/>
         </w:numPr>
       </w:pPr>
-      <w:bookmarkStart w:id="4" w:name="_Toc14412617"/>
+      <w:bookmarkStart w:id="5" w:name="_Toc14421205"/>
       <w:r>
         <w:lastRenderedPageBreak/>
         <w:t>Composer</w:t>
       </w:r>
-      <w:bookmarkEnd w:id="4"/>
+      <w:bookmarkEnd w:id="5"/>
     </w:p>
     <w:p/>
     <w:p>
@@ -1367,11 +1734,11 @@
           <w:numId w:val="1"/>
         </w:numPr>
       </w:pPr>
-      <w:bookmarkStart w:id="5" w:name="_Toc14412618"/>
+      <w:bookmarkStart w:id="6" w:name="_Toc14421206"/>
       <w:r>
         <w:t>Git</w:t>
       </w:r>
-      <w:bookmarkEnd w:id="5"/>
+      <w:bookmarkEnd w:id="6"/>
     </w:p>
     <w:p/>
     <w:p>
@@ -1414,12 +1781,12 @@
           <w:numId w:val="1"/>
         </w:numPr>
       </w:pPr>
-      <w:bookmarkStart w:id="6" w:name="_Toc14412619"/>
+      <w:bookmarkStart w:id="7" w:name="_Toc14421207"/>
       <w:proofErr w:type="spellStart"/>
       <w:r>
         <w:t>NodeJs</w:t>
       </w:r>
-      <w:bookmarkEnd w:id="6"/>
+      <w:bookmarkEnd w:id="7"/>
       <w:proofErr w:type="spellEnd"/>
     </w:p>
     <w:p/>
@@ -1447,7 +1814,7 @@
           <w:numId w:val="1"/>
         </w:numPr>
       </w:pPr>
-      <w:bookmarkStart w:id="7" w:name="_Toc14412620"/>
+      <w:bookmarkStart w:id="8" w:name="_Toc14421208"/>
       <w:proofErr w:type="spellStart"/>
       <w:r>
         <w:t>E</w:t>
@@ -1455,7 +1822,7 @@
       <w:r>
         <w:t>xpect</w:t>
       </w:r>
-      <w:bookmarkEnd w:id="7"/>
+      <w:bookmarkEnd w:id="8"/>
       <w:proofErr w:type="spellEnd"/>
     </w:p>
     <w:p/>
@@ -1478,12 +1845,12 @@
           <w:numId w:val="1"/>
         </w:numPr>
       </w:pPr>
-      <w:bookmarkStart w:id="8" w:name="_Toc14412621"/>
+      <w:bookmarkStart w:id="9" w:name="_Toc14421209"/>
       <w:proofErr w:type="spellStart"/>
       <w:r>
         <w:t>React</w:t>
       </w:r>
-      <w:bookmarkEnd w:id="8"/>
+      <w:bookmarkEnd w:id="9"/>
       <w:proofErr w:type="spellEnd"/>
     </w:p>
     <w:p/>
@@ -1501,13 +1868,7 @@
         </w:numPr>
       </w:pPr>
       <w:r>
-        <w:t>Se</w:t>
-      </w:r>
-      <w:r>
-        <w:t xml:space="preserve"> rendre à la racine du dossier front</w:t>
-      </w:r>
-      <w:r>
-        <w:t xml:space="preserve"> situé à /var/www/html/</w:t>
+        <w:t>Se rendre à la racine du dossier front situé à /var/www/html/</w:t>
       </w:r>
       <w:proofErr w:type="spellStart"/>
       <w:r>
@@ -1527,13 +1888,7 @@
         </w:numPr>
       </w:pPr>
       <w:r>
-        <w:t>Ouvrir</w:t>
-      </w:r>
-      <w:r>
-        <w:t xml:space="preserve"> un terminal</w:t>
-      </w:r>
-      <w:r>
-        <w:t xml:space="preserve"> si ce n’est pas déjà fait ;</w:t>
+        <w:t>Ouvrir un terminal si ce n’est pas déjà fait ;</w:t>
       </w:r>
     </w:p>
     <w:p>
@@ -1545,10 +1900,7 @@
         </w:numPr>
       </w:pPr>
       <w:r>
-        <w:t>Saisir</w:t>
-      </w:r>
-      <w:r>
-        <w:t xml:space="preserve"> </w:t>
+        <w:t xml:space="preserve">Saisir </w:t>
       </w:r>
       <w:proofErr w:type="spellStart"/>
       <w:r>
@@ -1576,10 +1928,7 @@
         </w:numPr>
       </w:pPr>
       <w:r>
-        <w:t>Une</w:t>
-      </w:r>
-      <w:r>
-        <w:t xml:space="preserve"> fois l'installation des </w:t>
+        <w:t xml:space="preserve">Une fois l'installation des </w:t>
       </w:r>
       <w:proofErr w:type="spellStart"/>
       <w:r>
@@ -1587,13 +1936,7 @@
       </w:r>
       <w:proofErr w:type="spellEnd"/>
       <w:r>
-        <w:t xml:space="preserve"> terminés, </w:t>
-      </w:r>
-      <w:r>
-        <w:t>saisir</w:t>
-      </w:r>
-      <w:r>
-        <w:t xml:space="preserve"> </w:t>
+        <w:t xml:space="preserve"> terminés, saisir </w:t>
       </w:r>
       <w:proofErr w:type="spellStart"/>
       <w:r>
@@ -1601,10 +1944,7 @@
       </w:r>
       <w:proofErr w:type="spellEnd"/>
       <w:r>
-        <w:t xml:space="preserve"> start</w:t>
-      </w:r>
-      <w:r>
-        <w:t> ;</w:t>
+        <w:t xml:space="preserve"> start ;</w:t>
       </w:r>
     </w:p>
     <w:p>
@@ -1616,13 +1956,15 @@
         </w:numPr>
       </w:pPr>
       <w:r>
-        <w:t>Une fois le serveur lancé, se</w:t>
-      </w:r>
-      <w:r>
-        <w:t xml:space="preserve"> rendre via le navigateur sur localhost:3000</w:t>
-      </w:r>
-      <w:r>
-        <w:t> ;</w:t>
+        <w:t xml:space="preserve">Une fois le serveur lancé, se rendre via le navigateur sur </w:t>
+      </w:r>
+      <w:proofErr w:type="gramStart"/>
+      <w:r>
+        <w:t>localhost:</w:t>
+      </w:r>
+      <w:proofErr w:type="gramEnd"/>
+      <w:r>
+        <w:t>3000 ;</w:t>
       </w:r>
     </w:p>
     <w:p>
@@ -1634,16 +1976,7 @@
         </w:numPr>
       </w:pPr>
       <w:r>
-        <w:t>(</w:t>
-      </w:r>
-      <w:r>
-        <w:t xml:space="preserve">il est nécessaire au préalable d'avoir </w:t>
-      </w:r>
-      <w:r>
-        <w:t>installé</w:t>
-      </w:r>
-      <w:r>
-        <w:t xml:space="preserve"> </w:t>
+        <w:t xml:space="preserve">(il est nécessaire au préalable d'avoir installé </w:t>
       </w:r>
       <w:proofErr w:type="spellStart"/>
       <w:r>
@@ -1653,8 +1986,6 @@
       <w:r>
         <w:t>).</w:t>
       </w:r>
-      <w:bookmarkStart w:id="9" w:name="_GoBack"/>
-      <w:bookmarkEnd w:id="9"/>
     </w:p>
     <w:sectPr>
       <w:pgSz w:w="11906" w:h="16838"/>
@@ -2592,7 +2923,7 @@
       </w:pPr>
     </w:pPrDefault>
   </w:docDefaults>
-  <w:latentStyles w:defLockedState="0" w:defUIPriority="99" w:defSemiHidden="0" w:defUnhideWhenUsed="0" w:defQFormat="0" w:count="376">
+  <w:latentStyles w:defLockedState="0" w:defUIPriority="99" w:defSemiHidden="0" w:defUnhideWhenUsed="0" w:defQFormat="0" w:count="375">
     <w:lsdException w:name="Normal" w:uiPriority="0" w:qFormat="1"/>
     <w:lsdException w:name="heading 1" w:uiPriority="9" w:qFormat="1"/>
     <w:lsdException w:name="heading 2" w:semiHidden="1" w:uiPriority="9" w:unhideWhenUsed="1" w:qFormat="1"/>
@@ -2968,7 +3299,6 @@
     <w:lsdException w:name="Smart Hyperlink" w:semiHidden="1" w:unhideWhenUsed="1"/>
     <w:lsdException w:name="Hashtag" w:semiHidden="1" w:unhideWhenUsed="1"/>
     <w:lsdException w:name="Unresolved Mention" w:semiHidden="1" w:unhideWhenUsed="1"/>
-    <w:lsdException w:name="Smart Link" w:semiHidden="1" w:unhideWhenUsed="1"/>
   </w:latentStyles>
   <w:style w:type="paragraph" w:default="1" w:styleId="Normal">
     <w:name w:val="Normal"/>
@@ -3387,7 +3717,7 @@
 </file>
 
 <file path=customXml/itemProps1.xml><?xml version="1.0" encoding="utf-8"?>
-<ds:datastoreItem xmlns:ds="http://schemas.openxmlformats.org/officeDocument/2006/customXml" ds:itemID="{1517BA80-071C-4D46-A72C-243725D202C4}">
+<ds:datastoreItem xmlns:ds="http://schemas.openxmlformats.org/officeDocument/2006/customXml" ds:itemID="{9BDB4B93-2F29-4B28-AC2F-CDB2A63776F7}">
   <ds:schemaRefs>
     <ds:schemaRef ds:uri="http://schemas.openxmlformats.org/officeDocument/2006/bibliography"/>
   </ds:schemaRefs>

</xml_diff>